<commit_message>
Update UserGuide and Release Document, and docs link.
</commit_message>
<xml_diff>
--- a/docs/AMI-MegaRAC OCP OpenBMC - TiogaPass Release Document.docx
+++ b/docs/AMI-MegaRAC OCP OpenBMC - TiogaPass Release Document.docx
@@ -1272,7 +1272,27 @@
       </w:r>
       <w:proofErr w:type="spellEnd"/>
       <w:r>
-        <w:t xml:space="preserve"> ODM board with certain features supported, and there are limitations and know issues, please see lists at below. </w:t>
+        <w:t xml:space="preserve"> </w:t>
+      </w:r>
+      <w:r>
+        <w:t xml:space="preserve">and </w:t>
+      </w:r>
+      <w:proofErr w:type="spellStart"/>
+      <w:r>
+        <w:t>Mitac</w:t>
+      </w:r>
+      <w:proofErr w:type="spellEnd"/>
+      <w:r>
+        <w:t xml:space="preserve"> </w:t>
+      </w:r>
+      <w:r>
+        <w:t>ODM board</w:t>
+      </w:r>
+      <w:r>
+        <w:t>s</w:t>
+      </w:r>
+      <w:r>
+        <w:t xml:space="preserve"> with certain features supported, and there are limitations and know issues, please see lists at below. </w:t>
       </w:r>
     </w:p>
     <w:p>
@@ -2008,10 +2028,7 @@
         <w:t xml:space="preserve"> performance issue</w:t>
       </w:r>
     </w:p>
-    <w:p>
-      <w:bookmarkStart w:id="0" w:name="_GoBack"/>
-      <w:bookmarkEnd w:id="0"/>
-    </w:p>
+    <w:p/>
     <w:p>
       <w:pPr>
         <w:pStyle w:val="Heading1"/>
@@ -2059,10 +2076,10 @@
         <w:t xml:space="preserve"> </w:t>
       </w:r>
       <w:r>
-        <w:t xml:space="preserve">- </w:t>
-      </w:r>
-      <w:r>
-        <w:t>Getting User</w:t>
+        <w:t>-</w:t>
+      </w:r>
+      <w:r>
+        <w:t xml:space="preserve"> User</w:t>
       </w:r>
       <w:r>
         <w:t xml:space="preserve"> Guide</w:t>
@@ -2076,6 +2093,17 @@
           <w:numId w:val="10"/>
         </w:numPr>
       </w:pPr>
+      <w:r>
+        <w:t xml:space="preserve">OCP </w:t>
+      </w:r>
+      <w:proofErr w:type="spellStart"/>
+      <w:r>
+        <w:t>TiogaPass</w:t>
+      </w:r>
+      <w:proofErr w:type="spellEnd"/>
+      <w:r>
+        <w:t xml:space="preserve"> Spec</w:t>
+      </w:r>
     </w:p>
     <w:p/>
     <w:p>
@@ -2101,6 +2129,8 @@
           <w:rFonts w:ascii="Helvetica" w:hAnsi="Helvetica" w:cs="Helvetica"/>
         </w:rPr>
       </w:pPr>
+      <w:bookmarkStart w:id="0" w:name="_GoBack"/>
+      <w:bookmarkEnd w:id="0"/>
     </w:p>
     <w:sectPr>
       <w:pgSz w:w="12240" w:h="15840"/>
@@ -4166,38 +4196,13 @@
   <a:extraClrSchemeLst/>
   <a:extLst>
     <a:ext uri="{05A4C25C-085E-4340-85A3-A5531E510DB2}">
-      <thm15:themeFamily xmlns:thm15="http://schemas.microsoft.com/office/thememl/2012/main" xmlns="" name="Office Theme" id="{62F939B6-93AF-4DB8-9C6B-D6C7DFDC589F}" vid="{4A3C46E8-61CC-4603-A589-7422A47A8E4A}"/>
+      <thm15:themeFamily xmlns="" xmlns:thm15="http://schemas.microsoft.com/office/thememl/2012/main" name="Office Theme" id="{62F939B6-93AF-4DB8-9C6B-D6C7DFDC589F}" vid="{4A3C46E8-61CC-4603-A589-7422A47A8E4A}"/>
     </a:ext>
   </a:extLst>
 </a:theme>
 </file>
 
 <file path=customXml/item1.xml><?xml version="1.0" encoding="utf-8"?>
-<p:properties xmlns:p="http://schemas.microsoft.com/office/2006/metadata/properties" xmlns:xsi="http://www.w3.org/2001/XMLSchema-instance">
-  <documentManagement>
-    <Links xmlns="8F4F01BC-6E96-4D0C-BC2A-63ED9D07E163" xsi:nil="true"/>
-    <Owner xmlns="BC5E3D42-BF45-4100-9296-71F35EC2A7B3">
-      <UserInfo>
-        <DisplayName/>
-        <AccountId xsi:nil="true"/>
-        <AccountType/>
-      </UserInfo>
-    </Owner>
-    <Status xmlns="BC5E3D42-BF45-4100-9296-71F35EC2A7B3">Draft</Status>
-  </documentManagement>
-</p:properties>
-</file>
-
-<file path=customXml/item2.xml><?xml version="1.0" encoding="utf-8"?>
-<?mso-contentType ?>
-<FormTemplates xmlns="http://schemas.microsoft.com/sharepoint/v3/contenttype/forms">
-  <Display>DocumentLibraryForm</Display>
-  <Edit>DocumentLibraryForm</Edit>
-  <New>DocumentLibraryForm</New>
-</FormTemplates>
-</file>
-
-<file path=customXml/item3.xml><?xml version="1.0" encoding="utf-8"?>
 <ct:contentTypeSchema xmlns:ct="http://schemas.microsoft.com/office/2006/metadata/contentType" xmlns:ma="http://schemas.microsoft.com/office/2006/metadata/properties/metaAttributes" ct:_="" ma:_="" ma:contentTypeName="Project Workspace Document" ma:contentTypeID="0x0101008A98423170284BEEB635F43C3CF4E98B008FB30F672F729A4D80D8DEB3C137199D" ma:contentTypeVersion="0" ma:contentTypeDescription="" ma:contentTypeScope="" ma:versionID="76a4252b683dc6e0a97cb41b432a88ab">
   <xsd:schema xmlns:xsd="http://www.w3.org/2001/XMLSchema" xmlns:p="http://schemas.microsoft.com/office/2006/metadata/properties" xmlns:ns2="BC5E3D42-BF45-4100-9296-71F35EC2A7B3" xmlns:ns3="8F4F01BC-6E96-4D0C-BC2A-63ED9D07E163" targetNamespace="http://schemas.microsoft.com/office/2006/metadata/properties" ma:root="true" ma:fieldsID="d6140aea29658ab7f27e4cd447002d05" ns2:_="" ns3:_="">
     <xsd:import namespace="BC5E3D42-BF45-4100-9296-71F35EC2A7B3"/>
@@ -4291,25 +4296,32 @@
 </ct:contentTypeSchema>
 </file>
 
-<file path=customXml/itemProps1.xml><?xml version="1.0" encoding="utf-8"?>
-<ds:datastoreItem xmlns:ds="http://schemas.openxmlformats.org/officeDocument/2006/customXml" ds:itemID="{13F1E615-8B04-45DA-BE17-75CA17C1C382}">
-  <ds:schemaRefs>
-    <ds:schemaRef ds:uri="http://schemas.microsoft.com/office/2006/metadata/properties"/>
-    <ds:schemaRef ds:uri="8F4F01BC-6E96-4D0C-BC2A-63ED9D07E163"/>
-    <ds:schemaRef ds:uri="BC5E3D42-BF45-4100-9296-71F35EC2A7B3"/>
-  </ds:schemaRefs>
-</ds:datastoreItem>
+<file path=customXml/item2.xml><?xml version="1.0" encoding="utf-8"?>
+<?mso-contentType ?>
+<FormTemplates xmlns="http://schemas.microsoft.com/sharepoint/v3/contenttype/forms">
+  <Display>DocumentLibraryForm</Display>
+  <Edit>DocumentLibraryForm</Edit>
+  <New>DocumentLibraryForm</New>
+</FormTemplates>
 </file>
 
-<file path=customXml/itemProps2.xml><?xml version="1.0" encoding="utf-8"?>
-<ds:datastoreItem xmlns:ds="http://schemas.openxmlformats.org/officeDocument/2006/customXml" ds:itemID="{91D5726F-15E5-4867-BEEE-208C7F6D72CA}">
-  <ds:schemaRefs>
-    <ds:schemaRef ds:uri="http://schemas.microsoft.com/sharepoint/v3/contenttype/forms"/>
-  </ds:schemaRefs>
-</ds:datastoreItem>
+<file path=customXml/item3.xml><?xml version="1.0" encoding="utf-8"?>
+<p:properties xmlns:p="http://schemas.microsoft.com/office/2006/metadata/properties" xmlns:xsi="http://www.w3.org/2001/XMLSchema-instance">
+  <documentManagement>
+    <Links xmlns="8F4F01BC-6E96-4D0C-BC2A-63ED9D07E163" xsi:nil="true"/>
+    <Owner xmlns="BC5E3D42-BF45-4100-9296-71F35EC2A7B3">
+      <UserInfo>
+        <DisplayName/>
+        <AccountId xsi:nil="true"/>
+        <AccountType/>
+      </UserInfo>
+    </Owner>
+    <Status xmlns="BC5E3D42-BF45-4100-9296-71F35EC2A7B3">Draft</Status>
+  </documentManagement>
+</p:properties>
 </file>
 
-<file path=customXml/itemProps3.xml><?xml version="1.0" encoding="utf-8"?>
+<file path=customXml/itemProps1.xml><?xml version="1.0" encoding="utf-8"?>
 <ds:datastoreItem xmlns:ds="http://schemas.openxmlformats.org/officeDocument/2006/customXml" ds:itemID="{6DF43BDE-31BE-48A1-9EFF-9B22A6528B13}">
   <ds:schemaRefs>
     <ds:schemaRef ds:uri="http://schemas.microsoft.com/office/2006/metadata/contentType"/>
@@ -4325,4 +4337,22 @@
     <ds:schemaRef ds:uri="http://schemas.microsoft.com/office/internal/2005/internalDocumentation"/>
   </ds:schemaRefs>
 </ds:datastoreItem>
+</file>
+
+<file path=customXml/itemProps2.xml><?xml version="1.0" encoding="utf-8"?>
+<ds:datastoreItem xmlns:ds="http://schemas.openxmlformats.org/officeDocument/2006/customXml" ds:itemID="{91D5726F-15E5-4867-BEEE-208C7F6D72CA}">
+  <ds:schemaRefs>
+    <ds:schemaRef ds:uri="http://schemas.microsoft.com/sharepoint/v3/contenttype/forms"/>
+  </ds:schemaRefs>
+</ds:datastoreItem>
+</file>
+
+<file path=customXml/itemProps3.xml><?xml version="1.0" encoding="utf-8"?>
+<ds:datastoreItem xmlns:ds="http://schemas.openxmlformats.org/officeDocument/2006/customXml" ds:itemID="{13F1E615-8B04-45DA-BE17-75CA17C1C382}">
+  <ds:schemaRefs>
+    <ds:schemaRef ds:uri="http://schemas.microsoft.com/office/2006/metadata/properties"/>
+    <ds:schemaRef ds:uri="8F4F01BC-6E96-4D0C-BC2A-63ED9D07E163"/>
+    <ds:schemaRef ds:uri="BC5E3D42-BF45-4100-9296-71F35EC2A7B3"/>
+  </ds:schemaRefs>
+</ds:datastoreItem>
 </file>
</xml_diff>